<commit_message>
testing this doc file
</commit_message>
<xml_diff>
--- a/SOLID-Principles.docx
+++ b/SOLID-Principles.docx
@@ -34,6 +34,12 @@
           <w:lang w:val="en-US"/>
         </w:rPr>
       </w:pPr>
+      <w:r>
+        <w:rPr>
+          <w:lang w:val="en-US"/>
+        </w:rPr>
+        <w:t>jhhj</w:t>
+      </w:r>
     </w:p>
     <w:p>
       <w:pPr>

</xml_diff>

<commit_message>
Dated 11th Oct 2024
</commit_message>
<xml_diff>
--- a/SOLID-Principles.docx
+++ b/SOLID-Principles.docx
@@ -7,22 +7,39 @@
         <w:rPr>
           <w:b/>
           <w:bCs/>
-          <w:lang w:val="en-US"/>
-        </w:rPr>
-      </w:pPr>
-      <w:r>
-        <w:rPr>
-          <w:b/>
-          <w:bCs/>
+          <w:sz w:val="28"/>
+          <w:szCs w:val="28"/>
+          <w:lang w:val="en-US"/>
+        </w:rPr>
+      </w:pPr>
+      <w:r>
+        <w:rPr>
+          <w:b/>
+          <w:bCs/>
+          <w:sz w:val="28"/>
+          <w:szCs w:val="28"/>
           <w:highlight w:val="yellow"/>
           <w:lang w:val="en-US"/>
         </w:rPr>
-        <w:t>Solid Principles –</w:t>
-      </w:r>
-      <w:r>
-        <w:rPr>
-          <w:b/>
-          <w:bCs/>
+        <w:t>SOLID</w:t>
+      </w:r>
+      <w:r>
+        <w:rPr>
+          <w:b/>
+          <w:bCs/>
+          <w:sz w:val="28"/>
+          <w:szCs w:val="28"/>
+          <w:highlight w:val="yellow"/>
+          <w:lang w:val="en-US"/>
+        </w:rPr>
+        <w:t xml:space="preserve"> Principles –</w:t>
+      </w:r>
+      <w:r>
+        <w:rPr>
+          <w:b/>
+          <w:bCs/>
+          <w:sz w:val="28"/>
+          <w:szCs w:val="28"/>
           <w:lang w:val="en-US"/>
         </w:rPr>
         <w:t xml:space="preserve"> </w:t>
@@ -30,22 +47,370 @@
     </w:p>
     <w:p>
       <w:pPr>
-        <w:rPr>
-          <w:lang w:val="en-US"/>
-        </w:rPr>
-      </w:pPr>
-      <w:r>
-        <w:rPr>
-          <w:lang w:val="en-US"/>
-        </w:rPr>
-        <w:t>jhhj</w:t>
+        <w:pStyle w:val="ListParagraph"/>
+        <w:numPr>
+          <w:ilvl w:val="0"/>
+          <w:numId w:val="1"/>
+        </w:numPr>
+        <w:rPr>
+          <w:sz w:val="28"/>
+          <w:szCs w:val="28"/>
+          <w:lang w:val="en-US"/>
+        </w:rPr>
+      </w:pPr>
+      <w:proofErr w:type="gramStart"/>
+      <w:r>
+        <w:rPr>
+          <w:b/>
+          <w:bCs/>
+          <w:sz w:val="28"/>
+          <w:szCs w:val="28"/>
+          <w:lang w:val="en-US"/>
+        </w:rPr>
+        <w:t>S</w:t>
+      </w:r>
+      <w:r>
+        <w:rPr>
+          <w:b/>
+          <w:bCs/>
+          <w:sz w:val="28"/>
+          <w:szCs w:val="28"/>
+          <w:lang w:val="en-US"/>
+        </w:rPr>
+        <w:t xml:space="preserve">  </w:t>
+      </w:r>
+      <w:r>
+        <w:rPr>
+          <w:b/>
+          <w:bCs/>
+          <w:sz w:val="28"/>
+          <w:szCs w:val="28"/>
+          <w:lang w:val="en-US"/>
+        </w:rPr>
+        <w:t>–</w:t>
+      </w:r>
+      <w:proofErr w:type="gramEnd"/>
+      <w:r>
+        <w:rPr>
+          <w:b/>
+          <w:bCs/>
+          <w:sz w:val="28"/>
+          <w:szCs w:val="28"/>
+          <w:lang w:val="en-US"/>
+        </w:rPr>
+        <w:tab/>
+      </w:r>
+      <w:r>
+        <w:rPr>
+          <w:sz w:val="28"/>
+          <w:szCs w:val="28"/>
+          <w:lang w:val="en-US"/>
+        </w:rPr>
+        <w:t xml:space="preserve">Single Responsibility </w:t>
       </w:r>
     </w:p>
     <w:p>
       <w:pPr>
-        <w:rPr>
-          <w:b/>
-          <w:bCs/>
+        <w:pStyle w:val="ListParagraph"/>
+        <w:numPr>
+          <w:ilvl w:val="0"/>
+          <w:numId w:val="1"/>
+        </w:numPr>
+        <w:rPr>
+          <w:sz w:val="28"/>
+          <w:szCs w:val="28"/>
+          <w:lang w:val="en-US"/>
+        </w:rPr>
+      </w:pPr>
+      <w:proofErr w:type="gramStart"/>
+      <w:r>
+        <w:rPr>
+          <w:b/>
+          <w:bCs/>
+          <w:sz w:val="28"/>
+          <w:szCs w:val="28"/>
+          <w:lang w:val="en-US"/>
+        </w:rPr>
+        <w:t>O</w:t>
+      </w:r>
+      <w:r>
+        <w:rPr>
+          <w:b/>
+          <w:bCs/>
+          <w:sz w:val="28"/>
+          <w:szCs w:val="28"/>
+          <w:lang w:val="en-US"/>
+        </w:rPr>
+        <w:t xml:space="preserve"> </w:t>
+      </w:r>
+      <w:r>
+        <w:rPr>
+          <w:b/>
+          <w:bCs/>
+          <w:sz w:val="28"/>
+          <w:szCs w:val="28"/>
+          <w:lang w:val="en-US"/>
+        </w:rPr>
+        <w:t xml:space="preserve"> </w:t>
+      </w:r>
+      <w:r>
+        <w:rPr>
+          <w:b/>
+          <w:bCs/>
+          <w:sz w:val="28"/>
+          <w:szCs w:val="28"/>
+          <w:lang w:val="en-US"/>
+        </w:rPr>
+        <w:t>–</w:t>
+      </w:r>
+      <w:proofErr w:type="gramEnd"/>
+      <w:r>
+        <w:rPr>
+          <w:b/>
+          <w:bCs/>
+          <w:sz w:val="28"/>
+          <w:szCs w:val="28"/>
+          <w:lang w:val="en-US"/>
+        </w:rPr>
+        <w:tab/>
+      </w:r>
+      <w:r>
+        <w:rPr>
+          <w:sz w:val="28"/>
+          <w:szCs w:val="28"/>
+          <w:lang w:val="en-US"/>
+        </w:rPr>
+        <w:t>Open / Closed</w:t>
+      </w:r>
+    </w:p>
+    <w:p>
+      <w:pPr>
+        <w:pStyle w:val="ListParagraph"/>
+        <w:numPr>
+          <w:ilvl w:val="0"/>
+          <w:numId w:val="1"/>
+        </w:numPr>
+        <w:rPr>
+          <w:sz w:val="28"/>
+          <w:szCs w:val="28"/>
+          <w:lang w:val="en-US"/>
+        </w:rPr>
+      </w:pPr>
+      <w:r>
+        <w:rPr>
+          <w:b/>
+          <w:bCs/>
+          <w:sz w:val="28"/>
+          <w:szCs w:val="28"/>
+          <w:lang w:val="en-US"/>
+        </w:rPr>
+        <w:t xml:space="preserve">L </w:t>
+      </w:r>
+      <w:r>
+        <w:rPr>
+          <w:b/>
+          <w:bCs/>
+          <w:sz w:val="28"/>
+          <w:szCs w:val="28"/>
+          <w:lang w:val="en-US"/>
+        </w:rPr>
+        <w:t xml:space="preserve">  </w:t>
+      </w:r>
+      <w:r>
+        <w:rPr>
+          <w:b/>
+          <w:bCs/>
+          <w:sz w:val="28"/>
+          <w:szCs w:val="28"/>
+          <w:lang w:val="en-US"/>
+        </w:rPr>
+        <w:t>–</w:t>
+      </w:r>
+      <w:r>
+        <w:rPr>
+          <w:b/>
+          <w:bCs/>
+          <w:sz w:val="28"/>
+          <w:szCs w:val="28"/>
+          <w:lang w:val="en-US"/>
+        </w:rPr>
+        <w:tab/>
+      </w:r>
+      <w:proofErr w:type="spellStart"/>
+      <w:r>
+        <w:rPr>
+          <w:sz w:val="28"/>
+          <w:szCs w:val="28"/>
+          <w:lang w:val="en-US"/>
+        </w:rPr>
+        <w:t>Liskov’s</w:t>
+      </w:r>
+      <w:proofErr w:type="spellEnd"/>
+      <w:r>
+        <w:rPr>
+          <w:sz w:val="28"/>
+          <w:szCs w:val="28"/>
+          <w:lang w:val="en-US"/>
+        </w:rPr>
+        <w:t xml:space="preserve"> Substitution</w:t>
+      </w:r>
+    </w:p>
+    <w:p>
+      <w:pPr>
+        <w:pStyle w:val="ListParagraph"/>
+        <w:numPr>
+          <w:ilvl w:val="0"/>
+          <w:numId w:val="1"/>
+        </w:numPr>
+        <w:rPr>
+          <w:sz w:val="28"/>
+          <w:szCs w:val="28"/>
+          <w:lang w:val="en-US"/>
+        </w:rPr>
+      </w:pPr>
+      <w:r>
+        <w:rPr>
+          <w:b/>
+          <w:bCs/>
+          <w:sz w:val="28"/>
+          <w:szCs w:val="28"/>
+          <w:lang w:val="en-US"/>
+        </w:rPr>
+        <w:t xml:space="preserve">I    </w:t>
+      </w:r>
+      <w:r>
+        <w:rPr>
+          <w:b/>
+          <w:bCs/>
+          <w:lang w:val="en-US"/>
+        </w:rPr>
+        <w:t>–</w:t>
+      </w:r>
+      <w:r>
+        <w:rPr>
+          <w:b/>
+          <w:bCs/>
+          <w:lang w:val="en-US"/>
+        </w:rPr>
+        <w:tab/>
+      </w:r>
+      <w:r>
+        <w:rPr>
+          <w:lang w:val="en-US"/>
+        </w:rPr>
+        <w:t xml:space="preserve">Interface Segregation </w:t>
+      </w:r>
+    </w:p>
+    <w:p>
+      <w:pPr>
+        <w:pStyle w:val="ListParagraph"/>
+        <w:numPr>
+          <w:ilvl w:val="0"/>
+          <w:numId w:val="1"/>
+        </w:numPr>
+        <w:rPr>
+          <w:sz w:val="28"/>
+          <w:szCs w:val="28"/>
+          <w:lang w:val="en-US"/>
+        </w:rPr>
+      </w:pPr>
+      <w:r>
+        <w:rPr>
+          <w:b/>
+          <w:bCs/>
+          <w:sz w:val="28"/>
+          <w:szCs w:val="28"/>
+          <w:lang w:val="en-US"/>
+        </w:rPr>
+        <w:t xml:space="preserve">D  </w:t>
+      </w:r>
+      <w:r>
+        <w:rPr>
+          <w:b/>
+          <w:bCs/>
+          <w:lang w:val="en-US"/>
+        </w:rPr>
+        <w:t>–</w:t>
+      </w:r>
+      <w:r>
+        <w:rPr>
+          <w:b/>
+          <w:bCs/>
+          <w:lang w:val="en-US"/>
+        </w:rPr>
+        <w:tab/>
+      </w:r>
+      <w:r>
+        <w:rPr>
+          <w:lang w:val="en-US"/>
+        </w:rPr>
+        <w:t xml:space="preserve">Dependency </w:t>
+      </w:r>
+      <w:r>
+        <w:rPr>
+          <w:lang w:val="en-US"/>
+        </w:rPr>
+        <w:t>Inversion</w:t>
+      </w:r>
+      <w:r>
+        <w:rPr>
+          <w:lang w:val="en-US"/>
+        </w:rPr>
+        <w:t xml:space="preserve"> </w:t>
+      </w:r>
+    </w:p>
+    <w:p>
+      <w:pPr>
+        <w:rPr>
+          <w:sz w:val="28"/>
+          <w:szCs w:val="28"/>
+          <w:lang w:val="en-US"/>
+        </w:rPr>
+      </w:pPr>
+    </w:p>
+    <w:p>
+      <w:pPr>
+        <w:rPr>
+          <w:sz w:val="28"/>
+          <w:szCs w:val="28"/>
+          <w:lang w:val="en-US"/>
+        </w:rPr>
+      </w:pPr>
+    </w:p>
+    <w:p>
+      <w:pPr>
+        <w:rPr>
+          <w:sz w:val="28"/>
+          <w:szCs w:val="28"/>
+          <w:lang w:val="en-US"/>
+        </w:rPr>
+      </w:pPr>
+    </w:p>
+    <w:p>
+      <w:pPr>
+        <w:rPr>
+          <w:sz w:val="28"/>
+          <w:szCs w:val="28"/>
+          <w:lang w:val="en-US"/>
+        </w:rPr>
+      </w:pPr>
+    </w:p>
+    <w:p>
+      <w:pPr>
+        <w:rPr>
+          <w:sz w:val="28"/>
+          <w:szCs w:val="28"/>
+          <w:lang w:val="en-US"/>
+        </w:rPr>
+      </w:pPr>
+    </w:p>
+    <w:p>
+      <w:pPr>
+        <w:rPr>
+          <w:b/>
+          <w:bCs/>
+          <w:sz w:val="28"/>
+          <w:szCs w:val="28"/>
           <w:lang w:val="en-US"/>
         </w:rPr>
       </w:pPr>
@@ -58,6 +423,100 @@
     </w:sectPr>
   </w:body>
 </w:document>
+</file>
+
+<file path=word/numbering.xml><?xml version="1.0" encoding="utf-8"?>
+<w:numbering xmlns:wpc="http://schemas.microsoft.com/office/word/2010/wordprocessingCanvas" xmlns:cx="http://schemas.microsoft.com/office/drawing/2014/chartex" xmlns:cx1="http://schemas.microsoft.com/office/drawing/2015/9/8/chartex" xmlns:cx2="http://schemas.microsoft.com/office/drawing/2015/10/21/chartex" xmlns:cx3="http://schemas.microsoft.com/office/drawing/2016/5/9/chartex" xmlns:cx4="http://schemas.microsoft.com/office/drawing/2016/5/10/chartex" xmlns:cx5="http://schemas.microsoft.com/office/drawing/2016/5/11/chartex" xmlns:cx6="http://schemas.microsoft.com/office/drawing/2016/5/12/chartex" xmlns:cx7="http://schemas.microsoft.com/office/drawing/2016/5/13/chartex" xmlns:cx8="http://schemas.microsoft.com/office/drawing/2016/5/14/chartex" xmlns:mc="http://schemas.openxmlformats.org/markup-compatibility/2006" xmlns:aink="http://schemas.microsoft.com/office/drawing/2016/ink" xmlns:am3d="http://schemas.microsoft.com/office/drawing/2017/model3d" xmlns:o="urn:schemas-microsoft-com:office:office" xmlns:oel="http://schemas.microsoft.com/office/2019/extlst" xmlns:r="http://schemas.openxmlformats.org/officeDocument/2006/relationships" xmlns:m="http://schemas.openxmlformats.org/officeDocument/2006/math" xmlns:v="urn:schemas-microsoft-com:vml" xmlns:wp14="http://schemas.microsoft.com/office/word/2010/wordprocessingDrawing" xmlns:wp="http://schemas.openxmlformats.org/drawingml/2006/wordprocessingDrawing" xmlns:w10="urn:schemas-microsoft-com:office:word" xmlns:w="http://schemas.openxmlformats.org/wordprocessingml/2006/main" xmlns:w14="http://schemas.microsoft.com/office/word/2010/wordml" xmlns:w15="http://schemas.microsoft.com/office/word/2012/wordml" xmlns:w16cex="http://schemas.microsoft.com/office/word/2018/wordml/cex" xmlns:w16cid="http://schemas.microsoft.com/office/word/2016/wordml/cid" xmlns:w16="http://schemas.microsoft.com/office/word/2018/wordml" xmlns:w16du="http://schemas.microsoft.com/office/word/2023/wordml/word16du" xmlns:w16sdtdh="http://schemas.microsoft.com/office/word/2020/wordml/sdtdatahash" xmlns:w16se="http://schemas.microsoft.com/office/word/2015/wordml/symex" xmlns:wpg="http://schemas.microsoft.com/office/word/2010/wordprocessingGroup" xmlns:wpi="http://schemas.microsoft.com/office/word/2010/wordprocessingInk" xmlns:wne="http://schemas.microsoft.com/office/word/2006/wordml" xmlns:wps="http://schemas.microsoft.com/office/word/2010/wordprocessingShape" mc:Ignorable="w14 w15 w16se w16cid w16 w16cex w16sdtdh w16du wp14">
+  <w:abstractNum w:abstractNumId="0" w15:restartNumberingAfterBreak="0">
+    <w:nsid w:val="1ADB671B"/>
+    <w:multiLevelType w:val="hybridMultilevel"/>
+    <w:tmpl w:val="9EAE1D2A"/>
+    <w:lvl w:ilvl="0" w:tplc="0809000F">
+      <w:start w:val="1"/>
+      <w:numFmt w:val="decimal"/>
+      <w:lvlText w:val="%1."/>
+      <w:lvlJc w:val="left"/>
+      <w:pPr>
+        <w:ind w:left="720" w:hanging="360"/>
+      </w:pPr>
+    </w:lvl>
+    <w:lvl w:ilvl="1" w:tplc="08090019" w:tentative="1">
+      <w:start w:val="1"/>
+      <w:numFmt w:val="lowerLetter"/>
+      <w:lvlText w:val="%2."/>
+      <w:lvlJc w:val="left"/>
+      <w:pPr>
+        <w:ind w:left="1440" w:hanging="360"/>
+      </w:pPr>
+    </w:lvl>
+    <w:lvl w:ilvl="2" w:tplc="0809001B" w:tentative="1">
+      <w:start w:val="1"/>
+      <w:numFmt w:val="lowerRoman"/>
+      <w:lvlText w:val="%3."/>
+      <w:lvlJc w:val="right"/>
+      <w:pPr>
+        <w:ind w:left="2160" w:hanging="180"/>
+      </w:pPr>
+    </w:lvl>
+    <w:lvl w:ilvl="3" w:tplc="0809000F" w:tentative="1">
+      <w:start w:val="1"/>
+      <w:numFmt w:val="decimal"/>
+      <w:lvlText w:val="%4."/>
+      <w:lvlJc w:val="left"/>
+      <w:pPr>
+        <w:ind w:left="2880" w:hanging="360"/>
+      </w:pPr>
+    </w:lvl>
+    <w:lvl w:ilvl="4" w:tplc="08090019" w:tentative="1">
+      <w:start w:val="1"/>
+      <w:numFmt w:val="lowerLetter"/>
+      <w:lvlText w:val="%5."/>
+      <w:lvlJc w:val="left"/>
+      <w:pPr>
+        <w:ind w:left="3600" w:hanging="360"/>
+      </w:pPr>
+    </w:lvl>
+    <w:lvl w:ilvl="5" w:tplc="0809001B" w:tentative="1">
+      <w:start w:val="1"/>
+      <w:numFmt w:val="lowerRoman"/>
+      <w:lvlText w:val="%6."/>
+      <w:lvlJc w:val="right"/>
+      <w:pPr>
+        <w:ind w:left="4320" w:hanging="180"/>
+      </w:pPr>
+    </w:lvl>
+    <w:lvl w:ilvl="6" w:tplc="0809000F" w:tentative="1">
+      <w:start w:val="1"/>
+      <w:numFmt w:val="decimal"/>
+      <w:lvlText w:val="%7."/>
+      <w:lvlJc w:val="left"/>
+      <w:pPr>
+        <w:ind w:left="5040" w:hanging="360"/>
+      </w:pPr>
+    </w:lvl>
+    <w:lvl w:ilvl="7" w:tplc="08090019" w:tentative="1">
+      <w:start w:val="1"/>
+      <w:numFmt w:val="lowerLetter"/>
+      <w:lvlText w:val="%8."/>
+      <w:lvlJc w:val="left"/>
+      <w:pPr>
+        <w:ind w:left="5760" w:hanging="360"/>
+      </w:pPr>
+    </w:lvl>
+    <w:lvl w:ilvl="8" w:tplc="0809001B" w:tentative="1">
+      <w:start w:val="1"/>
+      <w:numFmt w:val="lowerRoman"/>
+      <w:lvlText w:val="%9."/>
+      <w:lvlJc w:val="right"/>
+      <w:pPr>
+        <w:ind w:left="6480" w:hanging="180"/>
+      </w:pPr>
+    </w:lvl>
+  </w:abstractNum>
+  <w:num w:numId="1" w16cid:durableId="58287131">
+    <w:abstractNumId w:val="0"/>
+  </w:num>
+</w:numbering>
 </file>
 
 <file path=word/styles.xml><?xml version="1.0" encoding="utf-8"?>

</xml_diff>

<commit_message>
code commit on dated 15th Oct 2024
</commit_message>
<xml_diff>
--- a/SOLID-Principles.docx
+++ b/SOLID-Principles.docx
@@ -151,17 +151,7 @@
           <w:szCs w:val="28"/>
           <w:lang w:val="en-US"/>
         </w:rPr>
-        <w:t xml:space="preserve"> </w:t>
-      </w:r>
-      <w:r>
-        <w:rPr>
-          <w:b/>
-          <w:bCs/>
-          <w:sz w:val="28"/>
-          <w:szCs w:val="28"/>
-          <w:lang w:val="en-US"/>
-        </w:rPr>
-        <w:t>–</w:t>
+        <w:t xml:space="preserve"> –</w:t>
       </w:r>
       <w:proofErr w:type="gramEnd"/>
       <w:r>
@@ -379,12 +369,48 @@
     </w:p>
     <w:p>
       <w:pPr>
-        <w:rPr>
-          <w:sz w:val="28"/>
-          <w:szCs w:val="28"/>
-          <w:lang w:val="en-US"/>
-        </w:rPr>
-      </w:pPr>
+        <w:pBdr>
+          <w:top w:val="double" w:sz="6" w:space="1" w:color="auto"/>
+          <w:bottom w:val="double" w:sz="6" w:space="1" w:color="auto"/>
+        </w:pBdr>
+        <w:rPr>
+          <w:b/>
+          <w:bCs/>
+          <w:sz w:val="28"/>
+          <w:szCs w:val="28"/>
+          <w:lang w:val="en-US"/>
+        </w:rPr>
+      </w:pPr>
+      <w:r>
+        <w:rPr>
+          <w:b/>
+          <w:bCs/>
+          <w:sz w:val="28"/>
+          <w:szCs w:val="28"/>
+          <w:lang w:val="en-US"/>
+        </w:rPr>
+        <w:t xml:space="preserve">*** </w:t>
+      </w:r>
+      <w:r>
+        <w:rPr>
+          <w:b/>
+          <w:bCs/>
+          <w:sz w:val="28"/>
+          <w:szCs w:val="28"/>
+          <w:lang w:val="en-US"/>
+        </w:rPr>
+        <w:t xml:space="preserve">Single Responsibility Principals </w:t>
+      </w:r>
+      <w:r>
+        <w:rPr>
+          <w:b/>
+          <w:bCs/>
+          <w:sz w:val="28"/>
+          <w:szCs w:val="28"/>
+          <w:lang w:val="en-US"/>
+        </w:rPr>
+        <w:t>***</w:t>
+      </w:r>
     </w:p>
     <w:p>
       <w:pPr>
@@ -397,15 +423,1124 @@
     </w:p>
     <w:p>
       <w:pPr>
-        <w:rPr>
-          <w:sz w:val="28"/>
-          <w:szCs w:val="28"/>
-          <w:lang w:val="en-US"/>
-        </w:rPr>
-      </w:pPr>
+        <w:pStyle w:val="ListParagraph"/>
+        <w:numPr>
+          <w:ilvl w:val="0"/>
+          <w:numId w:val="4"/>
+        </w:numPr>
+        <w:rPr>
+          <w:sz w:val="28"/>
+          <w:szCs w:val="28"/>
+          <w:lang w:val="en-US"/>
+        </w:rPr>
+      </w:pPr>
+      <w:r>
+        <w:rPr>
+          <w:sz w:val="28"/>
+          <w:szCs w:val="28"/>
+          <w:lang w:val="en-US"/>
+        </w:rPr>
+        <w:t>Any Function/class/</w:t>
+      </w:r>
+      <w:proofErr w:type="gramStart"/>
+      <w:r>
+        <w:rPr>
+          <w:sz w:val="28"/>
+          <w:szCs w:val="28"/>
+          <w:lang w:val="en-US"/>
+        </w:rPr>
+        <w:t>module  (</w:t>
+      </w:r>
+      <w:proofErr w:type="gramEnd"/>
+      <w:r>
+        <w:rPr>
+          <w:sz w:val="28"/>
+          <w:szCs w:val="28"/>
+          <w:lang w:val="en-US"/>
+        </w:rPr>
+        <w:t>unit-of-code) should have a single well-define responsibility</w:t>
+      </w:r>
     </w:p>
     <w:p>
       <w:pPr>
+        <w:pStyle w:val="ListParagraph"/>
+        <w:numPr>
+          <w:ilvl w:val="0"/>
+          <w:numId w:val="4"/>
+        </w:numPr>
+        <w:rPr>
+          <w:sz w:val="28"/>
+          <w:szCs w:val="28"/>
+          <w:lang w:val="en-US"/>
+        </w:rPr>
+      </w:pPr>
+      <w:proofErr w:type="spellStart"/>
+      <w:proofErr w:type="gramStart"/>
+      <w:r>
+        <w:rPr>
+          <w:sz w:val="28"/>
+          <w:szCs w:val="28"/>
+          <w:lang w:val="en-US"/>
+        </w:rPr>
+        <w:t>Every thing</w:t>
+      </w:r>
+      <w:proofErr w:type="spellEnd"/>
+      <w:proofErr w:type="gramEnd"/>
+      <w:r>
+        <w:rPr>
+          <w:sz w:val="28"/>
+          <w:szCs w:val="28"/>
+          <w:lang w:val="en-US"/>
+        </w:rPr>
+        <w:t xml:space="preserve"> should be specify what this class will do, and what this class will not do </w:t>
+      </w:r>
+    </w:p>
+    <w:p>
+      <w:pPr>
+        <w:pStyle w:val="ListParagraph"/>
+        <w:numPr>
+          <w:ilvl w:val="0"/>
+          <w:numId w:val="4"/>
+        </w:numPr>
+        <w:rPr>
+          <w:sz w:val="28"/>
+          <w:szCs w:val="28"/>
+          <w:lang w:val="en-US"/>
+        </w:rPr>
+      </w:pPr>
+      <w:r>
+        <w:rPr>
+          <w:sz w:val="28"/>
+          <w:szCs w:val="28"/>
+          <w:lang w:val="en-US"/>
+        </w:rPr>
+        <w:t>Any piece of code should have only 1 reason to change</w:t>
+      </w:r>
+    </w:p>
+    <w:p>
+      <w:pPr>
+        <w:rPr>
+          <w:b/>
+          <w:bCs/>
+          <w:sz w:val="28"/>
+          <w:szCs w:val="28"/>
+          <w:lang w:val="en-US"/>
+        </w:rPr>
+      </w:pPr>
+      <w:r>
+        <w:rPr>
+          <w:b/>
+          <w:bCs/>
+          <w:noProof/>
+          <w:sz w:val="28"/>
+          <w:szCs w:val="28"/>
+          <w:lang w:val="en-US"/>
+        </w:rPr>
+        <mc:AlternateContent>
+          <mc:Choice Requires="wps">
+            <w:drawing>
+              <wp:anchor distT="0" distB="0" distL="114300" distR="114300" simplePos="0" relativeHeight="251659264" behindDoc="0" locked="0" layoutInCell="1" allowOverlap="1" wp14:anchorId="64221590" wp14:editId="1A1EFD2D">
+                <wp:simplePos x="0" y="0"/>
+                <wp:positionH relativeFrom="column">
+                  <wp:posOffset>63500</wp:posOffset>
+                </wp:positionH>
+                <wp:positionV relativeFrom="paragraph">
+                  <wp:posOffset>191770</wp:posOffset>
+                </wp:positionV>
+                <wp:extent cx="2730500" cy="5791200"/>
+                <wp:effectExtent l="0" t="0" r="12700" b="12700"/>
+                <wp:wrapNone/>
+                <wp:docPr id="1262948150" name="Text Box 1"/>
+                <wp:cNvGraphicFramePr/>
+                <a:graphic xmlns:a="http://schemas.openxmlformats.org/drawingml/2006/main">
+                  <a:graphicData uri="http://schemas.microsoft.com/office/word/2010/wordprocessingShape">
+                    <wps:wsp>
+                      <wps:cNvSpPr txBox="1"/>
+                      <wps:spPr>
+                        <a:xfrm>
+                          <a:off x="0" y="0"/>
+                          <a:ext cx="2730500" cy="5791200"/>
+                        </a:xfrm>
+                        <a:prstGeom prst="rect">
+                          <a:avLst/>
+                        </a:prstGeom>
+                        <a:solidFill>
+                          <a:schemeClr val="lt1"/>
+                        </a:solidFill>
+                        <a:ln w="6350">
+                          <a:solidFill>
+                            <a:prstClr val="black"/>
+                          </a:solidFill>
+                        </a:ln>
+                      </wps:spPr>
+                      <wps:txbx>
+                        <w:txbxContent>
+                          <w:p>
+                            <w:r>
+                              <w:rPr>
+                                <w:noProof/>
+                              </w:rPr>
+                              <w:drawing>
+                                <wp:inline distT="0" distB="0" distL="0" distR="0" wp14:anchorId="15CAFF8A" wp14:editId="27BA0655">
+                                  <wp:extent cx="2362200" cy="4220210"/>
+                                  <wp:effectExtent l="0" t="0" r="0" b="0"/>
+                                  <wp:docPr id="16212520" name="Picture 1"/>
+                                  <wp:cNvGraphicFramePr>
+                                    <a:graphicFrameLocks xmlns:a="http://schemas.openxmlformats.org/drawingml/2006/main" noChangeAspect="1"/>
+                                  </wp:cNvGraphicFramePr>
+                                  <a:graphic xmlns:a="http://schemas.openxmlformats.org/drawingml/2006/main">
+                                    <a:graphicData uri="http://schemas.openxmlformats.org/drawingml/2006/picture">
+                                      <pic:pic xmlns:pic="http://schemas.openxmlformats.org/drawingml/2006/picture">
+                                        <pic:nvPicPr>
+                                          <pic:cNvPr id="16212520" name=""/>
+                                          <pic:cNvPicPr/>
+                                        </pic:nvPicPr>
+                                        <pic:blipFill>
+                                          <a:blip r:embed="rId8"/>
+                                          <a:stretch>
+                                            <a:fillRect/>
+                                          </a:stretch>
+                                        </pic:blipFill>
+                                        <pic:spPr>
+                                          <a:xfrm>
+                                            <a:off x="0" y="0"/>
+                                            <a:ext cx="2362200" cy="4220210"/>
+                                          </a:xfrm>
+                                          <a:prstGeom prst="rect">
+                                            <a:avLst/>
+                                          </a:prstGeom>
+                                        </pic:spPr>
+                                      </pic:pic>
+                                    </a:graphicData>
+                                  </a:graphic>
+                                </wp:inline>
+                              </w:drawing>
+                            </w:r>
+                            <w:r>
+                              <w:t xml:space="preserve">    </w:t>
+                            </w:r>
+                          </w:p>
+                          <w:p/>
+                          <w:p>
+                            <w:pPr>
+                              <w:rPr>
+                                <w:b/>
+                                <w:bCs/>
+                              </w:rPr>
+                            </w:pPr>
+                            <w:r>
+                              <w:rPr>
+                                <w:b/>
+                                <w:bCs/>
+                              </w:rPr>
+                              <w:t xml:space="preserve">Violating Single Responsibility because in single class should not multiple things </w:t>
+                            </w:r>
+                          </w:p>
+                        </w:txbxContent>
+                      </wps:txbx>
+                      <wps:bodyPr rot="0" spcFirstLastPara="0" vertOverflow="overflow" horzOverflow="overflow" vert="horz" wrap="square" lIns="91440" tIns="45720" rIns="91440" bIns="45720" numCol="1" spcCol="0" rtlCol="0" fromWordArt="0" anchor="t" anchorCtr="0" forceAA="0" compatLnSpc="1">
+                        <a:prstTxWarp prst="textNoShape">
+                          <a:avLst/>
+                        </a:prstTxWarp>
+                        <a:noAutofit/>
+                      </wps:bodyPr>
+                    </wps:wsp>
+                  </a:graphicData>
+                </a:graphic>
+                <wp14:sizeRelH relativeFrom="margin">
+                  <wp14:pctWidth>0</wp14:pctWidth>
+                </wp14:sizeRelH>
+                <wp14:sizeRelV relativeFrom="margin">
+                  <wp14:pctHeight>0</wp14:pctHeight>
+                </wp14:sizeRelV>
+              </wp:anchor>
+            </w:drawing>
+          </mc:Choice>
+          <mc:Fallback>
+            <w:pict>
+              <v:shapetype w14:anchorId="64221590" id="_x0000_t202" coordsize="21600,21600" o:spt="202" path="m,l,21600r21600,l21600,xe">
+                <v:stroke joinstyle="miter"/>
+                <v:path gradientshapeok="t" o:connecttype="rect"/>
+              </v:shapetype>
+              <v:shape id="Text Box 1" o:spid="_x0000_s1026" type="#_x0000_t202" style="position:absolute;margin-left:5pt;margin-top:15.1pt;width:215pt;height:456pt;z-index:251659264;visibility:visible;mso-wrap-style:square;mso-width-percent:0;mso-height-percent:0;mso-wrap-distance-left:9pt;mso-wrap-distance-top:0;mso-wrap-distance-right:9pt;mso-wrap-distance-bottom:0;mso-position-horizontal:absolute;mso-position-horizontal-relative:text;mso-position-vertical:absolute;mso-position-vertical-relative:text;mso-width-percent:0;mso-height-percent:0;mso-width-relative:margin;mso-height-relative:margin;v-text-anchor:top" o:gfxdata="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" fillcolor="white [3201]" strokeweight=".5pt">
+                <v:textbox>
+                  <w:txbxContent>
+                    <w:p>
+                      <w:r>
+                        <w:drawing>
+                          <wp:inline distT="0" distB="0" distL="0" distR="0" wp14:anchorId="15CAFF8A" wp14:editId="27BA0655">
+                            <wp:extent cx="2362200" cy="4220210"/>
+                            <wp:effectExtent l="0" t="0" r="0" b="0"/>
+                            <wp:docPr id="16212520" name="Picture 1"/>
+                            <wp:cNvGraphicFramePr>
+                              <a:graphicFrameLocks xmlns:a="http://schemas.openxmlformats.org/drawingml/2006/main" noChangeAspect="1"/>
+                            </wp:cNvGraphicFramePr>
+                            <a:graphic xmlns:a="http://schemas.openxmlformats.org/drawingml/2006/main">
+                              <a:graphicData uri="http://schemas.openxmlformats.org/drawingml/2006/picture">
+                                <pic:pic xmlns:pic="http://schemas.openxmlformats.org/drawingml/2006/picture">
+                                  <pic:nvPicPr>
+                                    <pic:cNvPr id="16212520" name=""/>
+                                    <pic:cNvPicPr/>
+                                  </pic:nvPicPr>
+                                  <pic:blipFill>
+                                    <a:blip r:embed="rId9"/>
+                                    <a:stretch>
+                                      <a:fillRect/>
+                                    </a:stretch>
+                                  </pic:blipFill>
+                                  <pic:spPr>
+                                    <a:xfrm>
+                                      <a:off x="0" y="0"/>
+                                      <a:ext cx="2362200" cy="4220210"/>
+                                    </a:xfrm>
+                                    <a:prstGeom prst="rect">
+                                      <a:avLst/>
+                                    </a:prstGeom>
+                                  </pic:spPr>
+                                </pic:pic>
+                              </a:graphicData>
+                            </a:graphic>
+                          </wp:inline>
+                        </w:drawing>
+                      </w:r>
+                      <w:r>
+                        <w:t xml:space="preserve">    </w:t>
+                      </w:r>
+                    </w:p>
+                    <w:p/>
+                    <w:p>
+                      <w:pPr>
+                        <w:rPr>
+                          <w:b/>
+                          <w:bCs/>
+                        </w:rPr>
+                      </w:pPr>
+                      <w:r>
+                        <w:rPr>
+                          <w:b/>
+                          <w:bCs/>
+                        </w:rPr>
+                        <w:t xml:space="preserve">Violating Single Responsibility because in single class should not multiple things </w:t>
+                      </w:r>
+                    </w:p>
+                  </w:txbxContent>
+                </v:textbox>
+              </v:shape>
+            </w:pict>
+          </mc:Fallback>
+        </mc:AlternateContent>
+      </w:r>
+      <w:r>
+        <w:rPr>
+          <w:b/>
+          <w:bCs/>
+          <w:noProof/>
+          <w:sz w:val="28"/>
+          <w:szCs w:val="28"/>
+          <w:lang w:val="en-US"/>
+        </w:rPr>
+        <mc:AlternateContent>
+          <mc:Choice Requires="wps">
+            <w:drawing>
+              <wp:anchor distT="0" distB="0" distL="114300" distR="114300" simplePos="0" relativeHeight="251660288" behindDoc="0" locked="0" layoutInCell="1" allowOverlap="1" wp14:anchorId="061DBD7E" wp14:editId="5E4F0FD3">
+                <wp:simplePos x="0" y="0"/>
+                <wp:positionH relativeFrom="column">
+                  <wp:posOffset>2857500</wp:posOffset>
+                </wp:positionH>
+                <wp:positionV relativeFrom="paragraph">
+                  <wp:posOffset>217170</wp:posOffset>
+                </wp:positionV>
+                <wp:extent cx="3390900" cy="5765800"/>
+                <wp:effectExtent l="0" t="0" r="12700" b="12700"/>
+                <wp:wrapNone/>
+                <wp:docPr id="1648267158" name="Text Box 1"/>
+                <wp:cNvGraphicFramePr/>
+                <a:graphic xmlns:a="http://schemas.openxmlformats.org/drawingml/2006/main">
+                  <a:graphicData uri="http://schemas.microsoft.com/office/word/2010/wordprocessingShape">
+                    <wps:wsp>
+                      <wps:cNvSpPr txBox="1"/>
+                      <wps:spPr>
+                        <a:xfrm>
+                          <a:off x="0" y="0"/>
+                          <a:ext cx="3390900" cy="5765800"/>
+                        </a:xfrm>
+                        <a:prstGeom prst="rect">
+                          <a:avLst/>
+                        </a:prstGeom>
+                        <a:solidFill>
+                          <a:schemeClr val="lt1"/>
+                        </a:solidFill>
+                        <a:ln w="6350">
+                          <a:solidFill>
+                            <a:prstClr val="black"/>
+                          </a:solidFill>
+                        </a:ln>
+                      </wps:spPr>
+                      <wps:txbx>
+                        <w:txbxContent>
+                          <w:p>
+                            <w:r>
+                              <w:t xml:space="preserve">Class </w:t>
+                            </w:r>
+                            <w:proofErr w:type="spellStart"/>
+                            <w:r>
+                              <w:t>ZooActor</w:t>
+                            </w:r>
+                            <w:proofErr w:type="spellEnd"/>
+                            <w:r>
+                              <w:t>{</w:t>
+                            </w:r>
+                          </w:p>
+                          <w:p>
+                            <w:r>
+                              <w:tab/>
+                              <w:t>String name;</w:t>
+                            </w:r>
+                          </w:p>
+                          <w:p>
+                            <w:r>
+                              <w:tab/>
+                              <w:t>String age;</w:t>
+                            </w:r>
+                          </w:p>
+                          <w:p>
+                            <w:r>
+                              <w:tab/>
+                              <w:t>String weight;</w:t>
+                            </w:r>
+                          </w:p>
+                          <w:p/>
+                          <w:p>
+                            <w:r>
+                              <w:tab/>
+                              <w:t>void eat();</w:t>
+                            </w:r>
+                          </w:p>
+                          <w:p>
+                            <w:r>
+                              <w:tab/>
+                              <w:t>void poop();</w:t>
+                            </w:r>
+                          </w:p>
+                          <w:p>
+                            <w:r>
+                              <w:t xml:space="preserve">}    </w:t>
+                            </w:r>
+                          </w:p>
+                          <w:p/>
+                          <w:p>
+                            <w:r>
+                              <w:t xml:space="preserve">Class Animal extends </w:t>
+                            </w:r>
+                            <w:proofErr w:type="spellStart"/>
+                            <w:r>
+                              <w:t>ZooActor</w:t>
+                            </w:r>
+                            <w:proofErr w:type="spellEnd"/>
+                            <w:r>
+                              <w:t>{</w:t>
+                            </w:r>
+                          </w:p>
+                          <w:p>
+                            <w:r>
+                              <w:tab/>
+                              <w:t>String species;</w:t>
+                            </w:r>
+                          </w:p>
+                          <w:p>
+                            <w:r>
+                              <w:tab/>
+                              <w:t xml:space="preserve">String </w:t>
+                            </w:r>
+                            <w:proofErr w:type="spellStart"/>
+                            <w:r>
+                              <w:t>breadName</w:t>
+                            </w:r>
+                            <w:proofErr w:type="spellEnd"/>
+                            <w:r>
+                              <w:t>;</w:t>
+                            </w:r>
+                          </w:p>
+                          <w:p>
+                            <w:r>
+                              <w:tab/>
+                              <w:t xml:space="preserve">Boolean </w:t>
+                            </w:r>
+                            <w:proofErr w:type="spellStart"/>
+                            <w:r>
+                              <w:t>isCarnivorous</w:t>
+                            </w:r>
+                            <w:proofErr w:type="spellEnd"/>
+                            <w:r>
+                              <w:t>;</w:t>
+                            </w:r>
+                          </w:p>
+                          <w:p/>
+                          <w:p>
+                            <w:r>
+                              <w:tab/>
+                              <w:t>Void roam();</w:t>
+                            </w:r>
+                          </w:p>
+                          <w:p>
+                            <w:r>
+                              <w:tab/>
+                              <w:t xml:space="preserve">Void </w:t>
+                            </w:r>
+                            <w:proofErr w:type="spellStart"/>
+                            <w:r>
+                              <w:t>lookingVisitor</w:t>
+                            </w:r>
+                            <w:proofErr w:type="spellEnd"/>
+                            <w:r>
+                              <w:t>()</w:t>
+                            </w:r>
+                          </w:p>
+                          <w:p>
+                            <w:r>
+                              <w:t>}</w:t>
+                            </w:r>
+                          </w:p>
+                          <w:p/>
+                          <w:p>
+                            <w:r>
+                              <w:t xml:space="preserve">Class Visitor extends  </w:t>
+                            </w:r>
+                            <w:proofErr w:type="spellStart"/>
+                            <w:r>
+                              <w:t>ZooActor</w:t>
+                            </w:r>
+                            <w:proofErr w:type="spellEnd"/>
+                            <w:r>
+                              <w:t xml:space="preserve"> {</w:t>
+                            </w:r>
+                          </w:p>
+                          <w:p>
+                            <w:r>
+                              <w:tab/>
+                              <w:t>String address;</w:t>
+                            </w:r>
+                          </w:p>
+                          <w:p>
+                            <w:r>
+                              <w:tab/>
+                              <w:t xml:space="preserve">String </w:t>
+                            </w:r>
+                            <w:proofErr w:type="spellStart"/>
+                            <w:r>
+                              <w:t>phoneNumber</w:t>
+                            </w:r>
+                            <w:proofErr w:type="spellEnd"/>
+                            <w:r>
+                              <w:t>;</w:t>
+                            </w:r>
+                          </w:p>
+                          <w:p>
+                            <w:r>
+                              <w:tab/>
+                              <w:t xml:space="preserve">Date </w:t>
+                            </w:r>
+                            <w:proofErr w:type="spellStart"/>
+                            <w:r>
+                              <w:t>dateOfBirth</w:t>
+                            </w:r>
+                            <w:proofErr w:type="spellEnd"/>
+                            <w:r>
+                              <w:t>;</w:t>
+                            </w:r>
+                          </w:p>
+                          <w:p/>
+                          <w:p>
+                            <w:r>
+                              <w:tab/>
+                              <w:t xml:space="preserve">Void </w:t>
+                            </w:r>
+                            <w:proofErr w:type="spellStart"/>
+                            <w:r>
+                              <w:t>getIdCard</w:t>
+                            </w:r>
+                            <w:proofErr w:type="spellEnd"/>
+                            <w:r>
+                              <w:t>();</w:t>
+                            </w:r>
+                          </w:p>
+                          <w:p>
+                            <w:r>
+                              <w:tab/>
+                              <w:t xml:space="preserve">Void </w:t>
+                            </w:r>
+                            <w:proofErr w:type="spellStart"/>
+                            <w:r>
+                              <w:t>findAnimal</w:t>
+                            </w:r>
+                            <w:proofErr w:type="spellEnd"/>
+                            <w:r>
+                              <w:t>();</w:t>
+                            </w:r>
+                          </w:p>
+                          <w:p>
+                            <w:pPr>
+                              <w:pBdr>
+                                <w:bottom w:val="single" w:sz="6" w:space="1" w:color="auto"/>
+                              </w:pBdr>
+                            </w:pPr>
+                            <w:r>
+                              <w:t>}</w:t>
+                            </w:r>
+                          </w:p>
+                          <w:p>
+                            <w:pPr>
+                              <w:pBdr>
+                                <w:bottom w:val="single" w:sz="6" w:space="1" w:color="auto"/>
+                              </w:pBdr>
+                            </w:pPr>
+                            <w:r>
+                              <w:t>…..</w:t>
+                            </w:r>
+                          </w:p>
+                          <w:p>
+                            <w:pPr>
+                              <w:pBdr>
+                                <w:bottom w:val="single" w:sz="6" w:space="1" w:color="auto"/>
+                              </w:pBdr>
+                            </w:pPr>
+                            <w:r>
+                              <w:t>…. More class we can define in a well manner--</w:t>
+                            </w:r>
+                          </w:p>
+                          <w:p>
+                            <w:pPr>
+                              <w:pBdr>
+                                <w:bottom w:val="single" w:sz="6" w:space="1" w:color="auto"/>
+                              </w:pBdr>
+                            </w:pPr>
+                            <w:r>
+                              <w:rPr>
+                                <w:b/>
+                                <w:bCs/>
+                              </w:rPr>
+                              <w:t xml:space="preserve">Correcting code after apply Single Responsibility </w:t>
+                            </w:r>
+                          </w:p>
+                        </w:txbxContent>
+                      </wps:txbx>
+                      <wps:bodyPr rot="0" spcFirstLastPara="0" vertOverflow="overflow" horzOverflow="overflow" vert="horz" wrap="square" lIns="91440" tIns="45720" rIns="91440" bIns="45720" numCol="1" spcCol="0" rtlCol="0" fromWordArt="0" anchor="t" anchorCtr="0" forceAA="0" compatLnSpc="1">
+                        <a:prstTxWarp prst="textNoShape">
+                          <a:avLst/>
+                        </a:prstTxWarp>
+                        <a:noAutofit/>
+                      </wps:bodyPr>
+                    </wps:wsp>
+                  </a:graphicData>
+                </a:graphic>
+                <wp14:sizeRelH relativeFrom="margin">
+                  <wp14:pctWidth>0</wp14:pctWidth>
+                </wp14:sizeRelH>
+                <wp14:sizeRelV relativeFrom="margin">
+                  <wp14:pctHeight>0</wp14:pctHeight>
+                </wp14:sizeRelV>
+              </wp:anchor>
+            </w:drawing>
+          </mc:Choice>
+          <mc:Fallback>
+            <w:pict>
+              <v:shape w14:anchorId="061DBD7E" id="_x0000_s1027" type="#_x0000_t202" style="position:absolute;margin-left:225pt;margin-top:17.1pt;width:267pt;height:454pt;z-index:251660288;visibility:visible;mso-wrap-style:square;mso-width-percent:0;mso-height-percent:0;mso-wrap-distance-left:9pt;mso-wrap-distance-top:0;mso-wrap-distance-right:9pt;mso-wrap-distance-bottom:0;mso-position-horizontal:absolute;mso-position-horizontal-relative:text;mso-position-vertical:absolute;mso-position-vertical-relative:text;mso-width-percent:0;mso-height-percent:0;mso-width-relative:margin;mso-height-relative:margin;v-text-anchor:top" o:gfxdata="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" fillcolor="white [3201]" strokeweight=".5pt">
+                <v:textbox>
+                  <w:txbxContent>
+                    <w:p>
+                      <w:r>
+                        <w:t xml:space="preserve">Class </w:t>
+                      </w:r>
+                      <w:proofErr w:type="spellStart"/>
+                      <w:r>
+                        <w:t>ZooActor</w:t>
+                      </w:r>
+                      <w:proofErr w:type="spellEnd"/>
+                      <w:r>
+                        <w:t>{</w:t>
+                      </w:r>
+                    </w:p>
+                    <w:p>
+                      <w:r>
+                        <w:tab/>
+                        <w:t>String name;</w:t>
+                      </w:r>
+                    </w:p>
+                    <w:p>
+                      <w:r>
+                        <w:tab/>
+                        <w:t>String age;</w:t>
+                      </w:r>
+                    </w:p>
+                    <w:p>
+                      <w:r>
+                        <w:tab/>
+                        <w:t>String weight;</w:t>
+                      </w:r>
+                    </w:p>
+                    <w:p/>
+                    <w:p>
+                      <w:r>
+                        <w:tab/>
+                        <w:t>void eat();</w:t>
+                      </w:r>
+                    </w:p>
+                    <w:p>
+                      <w:r>
+                        <w:tab/>
+                        <w:t>void poop();</w:t>
+                      </w:r>
+                    </w:p>
+                    <w:p>
+                      <w:r>
+                        <w:t xml:space="preserve">}    </w:t>
+                      </w:r>
+                    </w:p>
+                    <w:p/>
+                    <w:p>
+                      <w:r>
+                        <w:t xml:space="preserve">Class Animal extends </w:t>
+                      </w:r>
+                      <w:proofErr w:type="spellStart"/>
+                      <w:r>
+                        <w:t>ZooActor</w:t>
+                      </w:r>
+                      <w:proofErr w:type="spellEnd"/>
+                      <w:r>
+                        <w:t>{</w:t>
+                      </w:r>
+                    </w:p>
+                    <w:p>
+                      <w:r>
+                        <w:tab/>
+                        <w:t>String species;</w:t>
+                      </w:r>
+                    </w:p>
+                    <w:p>
+                      <w:r>
+                        <w:tab/>
+                        <w:t xml:space="preserve">String </w:t>
+                      </w:r>
+                      <w:proofErr w:type="spellStart"/>
+                      <w:r>
+                        <w:t>breadName</w:t>
+                      </w:r>
+                      <w:proofErr w:type="spellEnd"/>
+                      <w:r>
+                        <w:t>;</w:t>
+                      </w:r>
+                    </w:p>
+                    <w:p>
+                      <w:r>
+                        <w:tab/>
+                        <w:t xml:space="preserve">Boolean </w:t>
+                      </w:r>
+                      <w:proofErr w:type="spellStart"/>
+                      <w:r>
+                        <w:t>isCarnivorous</w:t>
+                      </w:r>
+                      <w:proofErr w:type="spellEnd"/>
+                      <w:r>
+                        <w:t>;</w:t>
+                      </w:r>
+                    </w:p>
+                    <w:p/>
+                    <w:p>
+                      <w:r>
+                        <w:tab/>
+                        <w:t>Void roam();</w:t>
+                      </w:r>
+                    </w:p>
+                    <w:p>
+                      <w:r>
+                        <w:tab/>
+                        <w:t xml:space="preserve">Void </w:t>
+                      </w:r>
+                      <w:proofErr w:type="spellStart"/>
+                      <w:r>
+                        <w:t>lookingVisitor</w:t>
+                      </w:r>
+                      <w:proofErr w:type="spellEnd"/>
+                      <w:r>
+                        <w:t>()</w:t>
+                      </w:r>
+                    </w:p>
+                    <w:p>
+                      <w:r>
+                        <w:t>}</w:t>
+                      </w:r>
+                    </w:p>
+                    <w:p/>
+                    <w:p>
+                      <w:r>
+                        <w:t xml:space="preserve">Class Visitor extends  </w:t>
+                      </w:r>
+                      <w:proofErr w:type="spellStart"/>
+                      <w:r>
+                        <w:t>ZooActor</w:t>
+                      </w:r>
+                      <w:proofErr w:type="spellEnd"/>
+                      <w:r>
+                        <w:t xml:space="preserve"> {</w:t>
+                      </w:r>
+                    </w:p>
+                    <w:p>
+                      <w:r>
+                        <w:tab/>
+                        <w:t>String address;</w:t>
+                      </w:r>
+                    </w:p>
+                    <w:p>
+                      <w:r>
+                        <w:tab/>
+                        <w:t xml:space="preserve">String </w:t>
+                      </w:r>
+                      <w:proofErr w:type="spellStart"/>
+                      <w:r>
+                        <w:t>phoneNumber</w:t>
+                      </w:r>
+                      <w:proofErr w:type="spellEnd"/>
+                      <w:r>
+                        <w:t>;</w:t>
+                      </w:r>
+                    </w:p>
+                    <w:p>
+                      <w:r>
+                        <w:tab/>
+                        <w:t xml:space="preserve">Date </w:t>
+                      </w:r>
+                      <w:proofErr w:type="spellStart"/>
+                      <w:r>
+                        <w:t>dateOfBirth</w:t>
+                      </w:r>
+                      <w:proofErr w:type="spellEnd"/>
+                      <w:r>
+                        <w:t>;</w:t>
+                      </w:r>
+                    </w:p>
+                    <w:p/>
+                    <w:p>
+                      <w:r>
+                        <w:tab/>
+                        <w:t xml:space="preserve">Void </w:t>
+                      </w:r>
+                      <w:proofErr w:type="spellStart"/>
+                      <w:r>
+                        <w:t>getIdCard</w:t>
+                      </w:r>
+                      <w:proofErr w:type="spellEnd"/>
+                      <w:r>
+                        <w:t>();</w:t>
+                      </w:r>
+                    </w:p>
+                    <w:p>
+                      <w:r>
+                        <w:tab/>
+                        <w:t xml:space="preserve">Void </w:t>
+                      </w:r>
+                      <w:proofErr w:type="spellStart"/>
+                      <w:r>
+                        <w:t>findAnimal</w:t>
+                      </w:r>
+                      <w:proofErr w:type="spellEnd"/>
+                      <w:r>
+                        <w:t>();</w:t>
+                      </w:r>
+                    </w:p>
+                    <w:p>
+                      <w:pPr>
+                        <w:pBdr>
+                          <w:bottom w:val="single" w:sz="6" w:space="1" w:color="auto"/>
+                        </w:pBdr>
+                      </w:pPr>
+                      <w:r>
+                        <w:t>}</w:t>
+                      </w:r>
+                    </w:p>
+                    <w:p>
+                      <w:pPr>
+                        <w:pBdr>
+                          <w:bottom w:val="single" w:sz="6" w:space="1" w:color="auto"/>
+                        </w:pBdr>
+                      </w:pPr>
+                      <w:r>
+                        <w:t>…..</w:t>
+                      </w:r>
+                    </w:p>
+                    <w:p>
+                      <w:pPr>
+                        <w:pBdr>
+                          <w:bottom w:val="single" w:sz="6" w:space="1" w:color="auto"/>
+                        </w:pBdr>
+                      </w:pPr>
+                      <w:r>
+                        <w:t>…. More class we can define in a well manner--</w:t>
+                      </w:r>
+                    </w:p>
+                    <w:p>
+                      <w:pPr>
+                        <w:pBdr>
+                          <w:bottom w:val="single" w:sz="6" w:space="1" w:color="auto"/>
+                        </w:pBdr>
+                      </w:pPr>
+                      <w:r>
+                        <w:rPr>
+                          <w:b/>
+                          <w:bCs/>
+                        </w:rPr>
+                        <w:t xml:space="preserve">Correcting code after apply Single Responsibility </w:t>
+                      </w:r>
+                    </w:p>
+                  </w:txbxContent>
+                </v:textbox>
+              </v:shape>
+            </w:pict>
+          </mc:Fallback>
+        </mc:AlternateContent>
+      </w:r>
+      <w:r>
+        <w:rPr>
+          <w:b/>
+          <w:bCs/>
+          <w:sz w:val="28"/>
+          <w:szCs w:val="28"/>
+          <w:lang w:val="en-US"/>
+        </w:rPr>
+        <w:br/>
+      </w:r>
+      <w:r>
+        <w:rPr>
+          <w:b/>
+          <w:bCs/>
+          <w:sz w:val="28"/>
+          <w:szCs w:val="28"/>
+          <w:lang w:val="en-US"/>
+        </w:rPr>
+        <w:br/>
+      </w:r>
+      <w:r>
+        <w:rPr>
+          <w:b/>
+          <w:bCs/>
+          <w:sz w:val="28"/>
+          <w:szCs w:val="28"/>
+          <w:lang w:val="en-US"/>
+        </w:rPr>
+        <w:br/>
+      </w:r>
+      <w:r>
+        <w:rPr>
+          <w:b/>
+          <w:bCs/>
+          <w:sz w:val="28"/>
+          <w:szCs w:val="28"/>
+          <w:lang w:val="en-US"/>
+        </w:rPr>
+        <w:br/>
+      </w:r>
+      <w:r>
+        <w:rPr>
+          <w:b/>
+          <w:bCs/>
+          <w:sz w:val="28"/>
+          <w:szCs w:val="28"/>
+          <w:lang w:val="en-US"/>
+        </w:rPr>
+        <w:br/>
+      </w:r>
+      <w:r>
+        <w:rPr>
+          <w:b/>
+          <w:bCs/>
+          <w:sz w:val="28"/>
+          <w:szCs w:val="28"/>
+          <w:lang w:val="en-US"/>
+        </w:rPr>
+        <w:br/>
+      </w:r>
+      <w:r>
+        <w:rPr>
+          <w:b/>
+          <w:bCs/>
+          <w:sz w:val="28"/>
+          <w:szCs w:val="28"/>
+          <w:lang w:val="en-US"/>
+        </w:rPr>
+        <w:br/>
+      </w:r>
+      <w:r>
+        <w:rPr>
+          <w:b/>
+          <w:bCs/>
+          <w:sz w:val="28"/>
+          <w:szCs w:val="28"/>
+          <w:lang w:val="en-US"/>
+        </w:rPr>
+        <w:br/>
+      </w:r>
+      <w:r>
+        <w:rPr>
+          <w:b/>
+          <w:bCs/>
+          <w:sz w:val="28"/>
+          <w:szCs w:val="28"/>
+          <w:lang w:val="en-US"/>
+        </w:rPr>
+        <w:br/>
+      </w:r>
+      <w:r>
+        <w:rPr>
+          <w:b/>
+          <w:bCs/>
+          <w:sz w:val="28"/>
+          <w:szCs w:val="28"/>
+          <w:lang w:val="en-US"/>
+        </w:rPr>
+        <w:br/>
+      </w:r>
+      <w:r>
+        <w:rPr>
+          <w:b/>
+          <w:bCs/>
+          <w:sz w:val="28"/>
+          <w:szCs w:val="28"/>
+          <w:lang w:val="en-US"/>
+        </w:rPr>
+        <w:br/>
+      </w:r>
+      <w:r>
+        <w:rPr>
+          <w:b/>
+          <w:bCs/>
+          <w:sz w:val="28"/>
+          <w:szCs w:val="28"/>
+          <w:lang w:val="en-US"/>
+        </w:rPr>
+        <w:br/>
+      </w:r>
+      <w:r>
+        <w:rPr>
+          <w:b/>
+          <w:bCs/>
+          <w:sz w:val="28"/>
+          <w:szCs w:val="28"/>
+          <w:lang w:val="en-US"/>
+        </w:rPr>
+        <w:br/>
+      </w:r>
+      <w:r>
+        <w:rPr>
+          <w:b/>
+          <w:bCs/>
+          <w:sz w:val="28"/>
+          <w:szCs w:val="28"/>
+          <w:lang w:val="en-US"/>
+        </w:rPr>
+        <w:br/>
+      </w:r>
+      <w:r>
+        <w:rPr>
+          <w:b/>
+          <w:bCs/>
+          <w:sz w:val="28"/>
+          <w:szCs w:val="28"/>
+          <w:lang w:val="en-US"/>
+        </w:rPr>
+        <w:br/>
+      </w:r>
+      <w:r>
+        <w:rPr>
+          <w:b/>
+          <w:bCs/>
+          <w:sz w:val="28"/>
+          <w:szCs w:val="28"/>
+          <w:lang w:val="en-US"/>
+        </w:rPr>
+        <w:br/>
+      </w:r>
+      <w:r>
+        <w:rPr>
+          <w:b/>
+          <w:bCs/>
+          <w:sz w:val="28"/>
+          <w:szCs w:val="28"/>
+          <w:lang w:val="en-US"/>
+        </w:rPr>
+        <w:br/>
+      </w:r>
+      <w:r>
+        <w:rPr>
+          <w:b/>
+          <w:bCs/>
+          <w:sz w:val="28"/>
+          <w:szCs w:val="28"/>
+          <w:lang w:val="en-US"/>
+        </w:rPr>
+        <w:br/>
+      </w:r>
+      <w:r>
+        <w:rPr>
+          <w:b/>
+          <w:bCs/>
+          <w:sz w:val="28"/>
+          <w:szCs w:val="28"/>
+          <w:lang w:val="en-US"/>
+        </w:rPr>
+        <w:br/>
+      </w:r>
+      <w:r>
+        <w:rPr>
+          <w:b/>
+          <w:bCs/>
+          <w:sz w:val="28"/>
+          <w:szCs w:val="28"/>
+          <w:lang w:val="en-US"/>
+        </w:rPr>
+        <w:br/>
+      </w:r>
+      <w:r>
+        <w:rPr>
+          <w:b/>
+          <w:bCs/>
+          <w:sz w:val="28"/>
+          <w:szCs w:val="28"/>
+          <w:lang w:val="en-US"/>
+        </w:rPr>
+        <w:br/>
+      </w:r>
+      <w:r>
+        <w:rPr>
+          <w:b/>
+          <w:bCs/>
+          <w:sz w:val="28"/>
+          <w:szCs w:val="28"/>
+          <w:lang w:val="en-US"/>
+        </w:rPr>
+        <w:br/>
+      </w:r>
+      <w:r>
+        <w:rPr>
+          <w:b/>
+          <w:bCs/>
+          <w:sz w:val="28"/>
+          <w:szCs w:val="28"/>
+          <w:lang w:val="en-US"/>
+        </w:rPr>
+        <w:br/>
+      </w:r>
+      <w:r>
+        <w:rPr>
+          <w:b/>
+          <w:bCs/>
+          <w:sz w:val="28"/>
+          <w:szCs w:val="28"/>
+          <w:lang w:val="en-US"/>
+        </w:rPr>
+        <w:br/>
+      </w:r>
+    </w:p>
+    <w:p>
+      <w:pPr>
         <w:rPr>
           <w:b/>
           <w:bCs/>
@@ -416,13 +1551,51 @@
       </w:pPr>
     </w:p>
     <w:sectPr>
-      <w:pgSz w:w="11906" w:h="16838"/>
+      <w:pgSz w:w="11900" w:h="16840"/>
       <w:pgMar w:top="1440" w:right="1440" w:bottom="1440" w:left="1440" w:header="708" w:footer="708" w:gutter="0"/>
       <w:cols w:space="708"/>
       <w:docGrid w:linePitch="360"/>
     </w:sectPr>
   </w:body>
 </w:document>
+</file>
+
+<file path=word/endnotes.xml><?xml version="1.0" encoding="utf-8"?>
+<w:endnotes xmlns:wpc="http://schemas.microsoft.com/office/word/2010/wordprocessingCanvas" xmlns:cx="http://schemas.microsoft.com/office/drawing/2014/chartex" xmlns:cx1="http://schemas.microsoft.com/office/drawing/2015/9/8/chartex" xmlns:cx2="http://schemas.microsoft.com/office/drawing/2015/10/21/chartex" xmlns:cx3="http://schemas.microsoft.com/office/drawing/2016/5/9/chartex" xmlns:cx4="http://schemas.microsoft.com/office/drawing/2016/5/10/chartex" xmlns:cx5="http://schemas.microsoft.com/office/drawing/2016/5/11/chartex" xmlns:cx6="http://schemas.microsoft.com/office/drawing/2016/5/12/chartex" xmlns:cx7="http://schemas.microsoft.com/office/drawing/2016/5/13/chartex" xmlns:cx8="http://schemas.microsoft.com/office/drawing/2016/5/14/chartex" xmlns:mc="http://schemas.openxmlformats.org/markup-compatibility/2006" xmlns:aink="http://schemas.microsoft.com/office/drawing/2016/ink" xmlns:am3d="http://schemas.microsoft.com/office/drawing/2017/model3d" xmlns:o="urn:schemas-microsoft-com:office:office" xmlns:oel="http://schemas.microsoft.com/office/2019/extlst" xmlns:r="http://schemas.openxmlformats.org/officeDocument/2006/relationships" xmlns:m="http://schemas.openxmlformats.org/officeDocument/2006/math" xmlns:v="urn:schemas-microsoft-com:vml" xmlns:wp14="http://schemas.microsoft.com/office/word/2010/wordprocessingDrawing" xmlns:wp="http://schemas.openxmlformats.org/drawingml/2006/wordprocessingDrawing" xmlns:w10="urn:schemas-microsoft-com:office:word" xmlns:w="http://schemas.openxmlformats.org/wordprocessingml/2006/main" xmlns:w14="http://schemas.microsoft.com/office/word/2010/wordml" xmlns:w15="http://schemas.microsoft.com/office/word/2012/wordml" xmlns:w16cex="http://schemas.microsoft.com/office/word/2018/wordml/cex" xmlns:w16cid="http://schemas.microsoft.com/office/word/2016/wordml/cid" xmlns:w16="http://schemas.microsoft.com/office/word/2018/wordml" xmlns:w16du="http://schemas.microsoft.com/office/word/2023/wordml/word16du" xmlns:w16sdtdh="http://schemas.microsoft.com/office/word/2020/wordml/sdtdatahash" xmlns:w16se="http://schemas.microsoft.com/office/word/2015/wordml/symex" xmlns:wpg="http://schemas.microsoft.com/office/word/2010/wordprocessingGroup" xmlns:wpi="http://schemas.microsoft.com/office/word/2010/wordprocessingInk" xmlns:wne="http://schemas.microsoft.com/office/word/2006/wordml" xmlns:wps="http://schemas.microsoft.com/office/word/2010/wordprocessingShape" mc:Ignorable="w14 w15 w16se w16cid w16 w16cex w16sdtdh w16du wp14">
+  <w:endnote w:type="separator" w:id="-1">
+    <w:p>
+      <w:r>
+        <w:separator/>
+      </w:r>
+    </w:p>
+  </w:endnote>
+  <w:endnote w:type="continuationSeparator" w:id="0">
+    <w:p>
+      <w:r>
+        <w:continuationSeparator/>
+      </w:r>
+    </w:p>
+  </w:endnote>
+</w:endnotes>
+</file>
+
+<file path=word/footnotes.xml><?xml version="1.0" encoding="utf-8"?>
+<w:footnotes xmlns:wpc="http://schemas.microsoft.com/office/word/2010/wordprocessingCanvas" xmlns:cx="http://schemas.microsoft.com/office/drawing/2014/chartex" xmlns:cx1="http://schemas.microsoft.com/office/drawing/2015/9/8/chartex" xmlns:cx2="http://schemas.microsoft.com/office/drawing/2015/10/21/chartex" xmlns:cx3="http://schemas.microsoft.com/office/drawing/2016/5/9/chartex" xmlns:cx4="http://schemas.microsoft.com/office/drawing/2016/5/10/chartex" xmlns:cx5="http://schemas.microsoft.com/office/drawing/2016/5/11/chartex" xmlns:cx6="http://schemas.microsoft.com/office/drawing/2016/5/12/chartex" xmlns:cx7="http://schemas.microsoft.com/office/drawing/2016/5/13/chartex" xmlns:cx8="http://schemas.microsoft.com/office/drawing/2016/5/14/chartex" xmlns:mc="http://schemas.openxmlformats.org/markup-compatibility/2006" xmlns:aink="http://schemas.microsoft.com/office/drawing/2016/ink" xmlns:am3d="http://schemas.microsoft.com/office/drawing/2017/model3d" xmlns:o="urn:schemas-microsoft-com:office:office" xmlns:oel="http://schemas.microsoft.com/office/2019/extlst" xmlns:r="http://schemas.openxmlformats.org/officeDocument/2006/relationships" xmlns:m="http://schemas.openxmlformats.org/officeDocument/2006/math" xmlns:v="urn:schemas-microsoft-com:vml" xmlns:wp14="http://schemas.microsoft.com/office/word/2010/wordprocessingDrawing" xmlns:wp="http://schemas.openxmlformats.org/drawingml/2006/wordprocessingDrawing" xmlns:w10="urn:schemas-microsoft-com:office:word" xmlns:w="http://schemas.openxmlformats.org/wordprocessingml/2006/main" xmlns:w14="http://schemas.microsoft.com/office/word/2010/wordml" xmlns:w15="http://schemas.microsoft.com/office/word/2012/wordml" xmlns:w16cex="http://schemas.microsoft.com/office/word/2018/wordml/cex" xmlns:w16cid="http://schemas.microsoft.com/office/word/2016/wordml/cid" xmlns:w16="http://schemas.microsoft.com/office/word/2018/wordml" xmlns:w16du="http://schemas.microsoft.com/office/word/2023/wordml/word16du" xmlns:w16sdtdh="http://schemas.microsoft.com/office/word/2020/wordml/sdtdatahash" xmlns:w16se="http://schemas.microsoft.com/office/word/2015/wordml/symex" xmlns:wpg="http://schemas.microsoft.com/office/word/2010/wordprocessingGroup" xmlns:wpi="http://schemas.microsoft.com/office/word/2010/wordprocessingInk" xmlns:wne="http://schemas.microsoft.com/office/word/2006/wordml" xmlns:wps="http://schemas.microsoft.com/office/word/2010/wordprocessingShape" mc:Ignorable="w14 w15 w16se w16cid w16 w16cex w16sdtdh w16du wp14">
+  <w:footnote w:type="separator" w:id="-1">
+    <w:p>
+      <w:r>
+        <w:separator/>
+      </w:r>
+    </w:p>
+  </w:footnote>
+  <w:footnote w:type="continuationSeparator" w:id="0">
+    <w:p>
+      <w:r>
+        <w:continuationSeparator/>
+      </w:r>
+    </w:p>
+  </w:footnote>
+</w:footnotes>
 </file>
 
 <file path=word/numbering.xml><?xml version="1.0" encoding="utf-8"?>
@@ -513,8 +1686,353 @@
       </w:pPr>
     </w:lvl>
   </w:abstractNum>
+  <w:abstractNum w:abstractNumId="1" w15:restartNumberingAfterBreak="0">
+    <w:nsid w:val="1EC23C87"/>
+    <w:multiLevelType w:val="hybridMultilevel"/>
+    <w:tmpl w:val="1FC06EAE"/>
+    <w:lvl w:ilvl="0" w:tplc="8E5259AA">
+      <w:numFmt w:val="bullet"/>
+      <w:lvlText w:val="-"/>
+      <w:lvlJc w:val="left"/>
+      <w:pPr>
+        <w:ind w:left="720" w:hanging="360"/>
+      </w:pPr>
+      <w:rPr>
+        <w:rFonts w:ascii="Aptos" w:eastAsiaTheme="minorHAnsi" w:hAnsi="Aptos" w:cstheme="minorBidi" w:hint="default"/>
+      </w:rPr>
+    </w:lvl>
+    <w:lvl w:ilvl="1" w:tplc="08090003">
+      <w:start w:val="1"/>
+      <w:numFmt w:val="bullet"/>
+      <w:lvlText w:val="o"/>
+      <w:lvlJc w:val="left"/>
+      <w:pPr>
+        <w:ind w:left="1440" w:hanging="360"/>
+      </w:pPr>
+      <w:rPr>
+        <w:rFonts w:ascii="Courier New" w:hAnsi="Courier New" w:cs="Courier New" w:hint="default"/>
+      </w:rPr>
+    </w:lvl>
+    <w:lvl w:ilvl="2" w:tplc="08090005" w:tentative="1">
+      <w:start w:val="1"/>
+      <w:numFmt w:val="bullet"/>
+      <w:lvlText w:val=""/>
+      <w:lvlJc w:val="left"/>
+      <w:pPr>
+        <w:ind w:left="2160" w:hanging="360"/>
+      </w:pPr>
+      <w:rPr>
+        <w:rFonts w:ascii="Wingdings" w:hAnsi="Wingdings" w:hint="default"/>
+      </w:rPr>
+    </w:lvl>
+    <w:lvl w:ilvl="3" w:tplc="08090001" w:tentative="1">
+      <w:start w:val="1"/>
+      <w:numFmt w:val="bullet"/>
+      <w:lvlText w:val=""/>
+      <w:lvlJc w:val="left"/>
+      <w:pPr>
+        <w:ind w:left="2880" w:hanging="360"/>
+      </w:pPr>
+      <w:rPr>
+        <w:rFonts w:ascii="Symbol" w:hAnsi="Symbol" w:hint="default"/>
+      </w:rPr>
+    </w:lvl>
+    <w:lvl w:ilvl="4" w:tplc="08090003" w:tentative="1">
+      <w:start w:val="1"/>
+      <w:numFmt w:val="bullet"/>
+      <w:lvlText w:val="o"/>
+      <w:lvlJc w:val="left"/>
+      <w:pPr>
+        <w:ind w:left="3600" w:hanging="360"/>
+      </w:pPr>
+      <w:rPr>
+        <w:rFonts w:ascii="Courier New" w:hAnsi="Courier New" w:cs="Courier New" w:hint="default"/>
+      </w:rPr>
+    </w:lvl>
+    <w:lvl w:ilvl="5" w:tplc="08090005" w:tentative="1">
+      <w:start w:val="1"/>
+      <w:numFmt w:val="bullet"/>
+      <w:lvlText w:val=""/>
+      <w:lvlJc w:val="left"/>
+      <w:pPr>
+        <w:ind w:left="4320" w:hanging="360"/>
+      </w:pPr>
+      <w:rPr>
+        <w:rFonts w:ascii="Wingdings" w:hAnsi="Wingdings" w:hint="default"/>
+      </w:rPr>
+    </w:lvl>
+    <w:lvl w:ilvl="6" w:tplc="08090001" w:tentative="1">
+      <w:start w:val="1"/>
+      <w:numFmt w:val="bullet"/>
+      <w:lvlText w:val=""/>
+      <w:lvlJc w:val="left"/>
+      <w:pPr>
+        <w:ind w:left="5040" w:hanging="360"/>
+      </w:pPr>
+      <w:rPr>
+        <w:rFonts w:ascii="Symbol" w:hAnsi="Symbol" w:hint="default"/>
+      </w:rPr>
+    </w:lvl>
+    <w:lvl w:ilvl="7" w:tplc="08090003" w:tentative="1">
+      <w:start w:val="1"/>
+      <w:numFmt w:val="bullet"/>
+      <w:lvlText w:val="o"/>
+      <w:lvlJc w:val="left"/>
+      <w:pPr>
+        <w:ind w:left="5760" w:hanging="360"/>
+      </w:pPr>
+      <w:rPr>
+        <w:rFonts w:ascii="Courier New" w:hAnsi="Courier New" w:cs="Courier New" w:hint="default"/>
+      </w:rPr>
+    </w:lvl>
+    <w:lvl w:ilvl="8" w:tplc="08090005" w:tentative="1">
+      <w:start w:val="1"/>
+      <w:numFmt w:val="bullet"/>
+      <w:lvlText w:val=""/>
+      <w:lvlJc w:val="left"/>
+      <w:pPr>
+        <w:ind w:left="6480" w:hanging="360"/>
+      </w:pPr>
+      <w:rPr>
+        <w:rFonts w:ascii="Wingdings" w:hAnsi="Wingdings" w:hint="default"/>
+      </w:rPr>
+    </w:lvl>
+  </w:abstractNum>
+  <w:abstractNum w:abstractNumId="2" w15:restartNumberingAfterBreak="0">
+    <w:nsid w:val="3AB0291F"/>
+    <w:multiLevelType w:val="hybridMultilevel"/>
+    <w:tmpl w:val="5926592A"/>
+    <w:lvl w:ilvl="0" w:tplc="3D44B88C">
+      <w:numFmt w:val="bullet"/>
+      <w:lvlText w:val="-"/>
+      <w:lvlJc w:val="left"/>
+      <w:pPr>
+        <w:ind w:left="720" w:hanging="360"/>
+      </w:pPr>
+      <w:rPr>
+        <w:rFonts w:ascii="Aptos" w:eastAsiaTheme="minorHAnsi" w:hAnsi="Aptos" w:cstheme="minorBidi" w:hint="default"/>
+      </w:rPr>
+    </w:lvl>
+    <w:lvl w:ilvl="1" w:tplc="08090003" w:tentative="1">
+      <w:start w:val="1"/>
+      <w:numFmt w:val="bullet"/>
+      <w:lvlText w:val="o"/>
+      <w:lvlJc w:val="left"/>
+      <w:pPr>
+        <w:ind w:left="1440" w:hanging="360"/>
+      </w:pPr>
+      <w:rPr>
+        <w:rFonts w:ascii="Courier New" w:hAnsi="Courier New" w:cs="Courier New" w:hint="default"/>
+      </w:rPr>
+    </w:lvl>
+    <w:lvl w:ilvl="2" w:tplc="08090005" w:tentative="1">
+      <w:start w:val="1"/>
+      <w:numFmt w:val="bullet"/>
+      <w:lvlText w:val=""/>
+      <w:lvlJc w:val="left"/>
+      <w:pPr>
+        <w:ind w:left="2160" w:hanging="360"/>
+      </w:pPr>
+      <w:rPr>
+        <w:rFonts w:ascii="Wingdings" w:hAnsi="Wingdings" w:hint="default"/>
+      </w:rPr>
+    </w:lvl>
+    <w:lvl w:ilvl="3" w:tplc="08090001" w:tentative="1">
+      <w:start w:val="1"/>
+      <w:numFmt w:val="bullet"/>
+      <w:lvlText w:val=""/>
+      <w:lvlJc w:val="left"/>
+      <w:pPr>
+        <w:ind w:left="2880" w:hanging="360"/>
+      </w:pPr>
+      <w:rPr>
+        <w:rFonts w:ascii="Symbol" w:hAnsi="Symbol" w:hint="default"/>
+      </w:rPr>
+    </w:lvl>
+    <w:lvl w:ilvl="4" w:tplc="08090003" w:tentative="1">
+      <w:start w:val="1"/>
+      <w:numFmt w:val="bullet"/>
+      <w:lvlText w:val="o"/>
+      <w:lvlJc w:val="left"/>
+      <w:pPr>
+        <w:ind w:left="3600" w:hanging="360"/>
+      </w:pPr>
+      <w:rPr>
+        <w:rFonts w:ascii="Courier New" w:hAnsi="Courier New" w:cs="Courier New" w:hint="default"/>
+      </w:rPr>
+    </w:lvl>
+    <w:lvl w:ilvl="5" w:tplc="08090005" w:tentative="1">
+      <w:start w:val="1"/>
+      <w:numFmt w:val="bullet"/>
+      <w:lvlText w:val=""/>
+      <w:lvlJc w:val="left"/>
+      <w:pPr>
+        <w:ind w:left="4320" w:hanging="360"/>
+      </w:pPr>
+      <w:rPr>
+        <w:rFonts w:ascii="Wingdings" w:hAnsi="Wingdings" w:hint="default"/>
+      </w:rPr>
+    </w:lvl>
+    <w:lvl w:ilvl="6" w:tplc="08090001" w:tentative="1">
+      <w:start w:val="1"/>
+      <w:numFmt w:val="bullet"/>
+      <w:lvlText w:val=""/>
+      <w:lvlJc w:val="left"/>
+      <w:pPr>
+        <w:ind w:left="5040" w:hanging="360"/>
+      </w:pPr>
+      <w:rPr>
+        <w:rFonts w:ascii="Symbol" w:hAnsi="Symbol" w:hint="default"/>
+      </w:rPr>
+    </w:lvl>
+    <w:lvl w:ilvl="7" w:tplc="08090003" w:tentative="1">
+      <w:start w:val="1"/>
+      <w:numFmt w:val="bullet"/>
+      <w:lvlText w:val="o"/>
+      <w:lvlJc w:val="left"/>
+      <w:pPr>
+        <w:ind w:left="5760" w:hanging="360"/>
+      </w:pPr>
+      <w:rPr>
+        <w:rFonts w:ascii="Courier New" w:hAnsi="Courier New" w:cs="Courier New" w:hint="default"/>
+      </w:rPr>
+    </w:lvl>
+    <w:lvl w:ilvl="8" w:tplc="08090005" w:tentative="1">
+      <w:start w:val="1"/>
+      <w:numFmt w:val="bullet"/>
+      <w:lvlText w:val=""/>
+      <w:lvlJc w:val="left"/>
+      <w:pPr>
+        <w:ind w:left="6480" w:hanging="360"/>
+      </w:pPr>
+      <w:rPr>
+        <w:rFonts w:ascii="Wingdings" w:hAnsi="Wingdings" w:hint="default"/>
+      </w:rPr>
+    </w:lvl>
+  </w:abstractNum>
+  <w:abstractNum w:abstractNumId="3" w15:restartNumberingAfterBreak="0">
+    <w:nsid w:val="59F95DC1"/>
+    <w:multiLevelType w:val="hybridMultilevel"/>
+    <w:tmpl w:val="2724F330"/>
+    <w:lvl w:ilvl="0" w:tplc="6E8C5090">
+      <w:numFmt w:val="bullet"/>
+      <w:lvlText w:val="-"/>
+      <w:lvlJc w:val="left"/>
+      <w:pPr>
+        <w:ind w:left="1080" w:hanging="360"/>
+      </w:pPr>
+      <w:rPr>
+        <w:rFonts w:ascii="Aptos" w:eastAsiaTheme="minorHAnsi" w:hAnsi="Aptos" w:cstheme="minorBidi" w:hint="default"/>
+      </w:rPr>
+    </w:lvl>
+    <w:lvl w:ilvl="1" w:tplc="08090003" w:tentative="1">
+      <w:start w:val="1"/>
+      <w:numFmt w:val="bullet"/>
+      <w:lvlText w:val="o"/>
+      <w:lvlJc w:val="left"/>
+      <w:pPr>
+        <w:ind w:left="1800" w:hanging="360"/>
+      </w:pPr>
+      <w:rPr>
+        <w:rFonts w:ascii="Courier New" w:hAnsi="Courier New" w:cs="Courier New" w:hint="default"/>
+      </w:rPr>
+    </w:lvl>
+    <w:lvl w:ilvl="2" w:tplc="08090005" w:tentative="1">
+      <w:start w:val="1"/>
+      <w:numFmt w:val="bullet"/>
+      <w:lvlText w:val=""/>
+      <w:lvlJc w:val="left"/>
+      <w:pPr>
+        <w:ind w:left="2520" w:hanging="360"/>
+      </w:pPr>
+      <w:rPr>
+        <w:rFonts w:ascii="Wingdings" w:hAnsi="Wingdings" w:hint="default"/>
+      </w:rPr>
+    </w:lvl>
+    <w:lvl w:ilvl="3" w:tplc="08090001" w:tentative="1">
+      <w:start w:val="1"/>
+      <w:numFmt w:val="bullet"/>
+      <w:lvlText w:val=""/>
+      <w:lvlJc w:val="left"/>
+      <w:pPr>
+        <w:ind w:left="3240" w:hanging="360"/>
+      </w:pPr>
+      <w:rPr>
+        <w:rFonts w:ascii="Symbol" w:hAnsi="Symbol" w:hint="default"/>
+      </w:rPr>
+    </w:lvl>
+    <w:lvl w:ilvl="4" w:tplc="08090003" w:tentative="1">
+      <w:start w:val="1"/>
+      <w:numFmt w:val="bullet"/>
+      <w:lvlText w:val="o"/>
+      <w:lvlJc w:val="left"/>
+      <w:pPr>
+        <w:ind w:left="3960" w:hanging="360"/>
+      </w:pPr>
+      <w:rPr>
+        <w:rFonts w:ascii="Courier New" w:hAnsi="Courier New" w:cs="Courier New" w:hint="default"/>
+      </w:rPr>
+    </w:lvl>
+    <w:lvl w:ilvl="5" w:tplc="08090005" w:tentative="1">
+      <w:start w:val="1"/>
+      <w:numFmt w:val="bullet"/>
+      <w:lvlText w:val=""/>
+      <w:lvlJc w:val="left"/>
+      <w:pPr>
+        <w:ind w:left="4680" w:hanging="360"/>
+      </w:pPr>
+      <w:rPr>
+        <w:rFonts w:ascii="Wingdings" w:hAnsi="Wingdings" w:hint="default"/>
+      </w:rPr>
+    </w:lvl>
+    <w:lvl w:ilvl="6" w:tplc="08090001" w:tentative="1">
+      <w:start w:val="1"/>
+      <w:numFmt w:val="bullet"/>
+      <w:lvlText w:val=""/>
+      <w:lvlJc w:val="left"/>
+      <w:pPr>
+        <w:ind w:left="5400" w:hanging="360"/>
+      </w:pPr>
+      <w:rPr>
+        <w:rFonts w:ascii="Symbol" w:hAnsi="Symbol" w:hint="default"/>
+      </w:rPr>
+    </w:lvl>
+    <w:lvl w:ilvl="7" w:tplc="08090003" w:tentative="1">
+      <w:start w:val="1"/>
+      <w:numFmt w:val="bullet"/>
+      <w:lvlText w:val="o"/>
+      <w:lvlJc w:val="left"/>
+      <w:pPr>
+        <w:ind w:left="6120" w:hanging="360"/>
+      </w:pPr>
+      <w:rPr>
+        <w:rFonts w:ascii="Courier New" w:hAnsi="Courier New" w:cs="Courier New" w:hint="default"/>
+      </w:rPr>
+    </w:lvl>
+    <w:lvl w:ilvl="8" w:tplc="08090005" w:tentative="1">
+      <w:start w:val="1"/>
+      <w:numFmt w:val="bullet"/>
+      <w:lvlText w:val=""/>
+      <w:lvlJc w:val="left"/>
+      <w:pPr>
+        <w:ind w:left="6840" w:hanging="360"/>
+      </w:pPr>
+      <w:rPr>
+        <w:rFonts w:ascii="Wingdings" w:hAnsi="Wingdings" w:hint="default"/>
+      </w:rPr>
+    </w:lvl>
+  </w:abstractNum>
   <w:num w:numId="1" w16cid:durableId="58287131">
     <w:abstractNumId w:val="0"/>
+  </w:num>
+  <w:num w:numId="2" w16cid:durableId="1879780879">
+    <w:abstractNumId w:val="2"/>
+  </w:num>
+  <w:num w:numId="3" w16cid:durableId="803154517">
+    <w:abstractNumId w:val="3"/>
+  </w:num>
+  <w:num w:numId="4" w16cid:durableId="1849296457">
+    <w:abstractNumId w:val="1"/>
   </w:num>
 </w:numbering>
 </file>
@@ -1431,6 +2949,48 @@
       <w:spacing w:val="5"/>
     </w:rPr>
   </w:style>
+  <w:style w:type="paragraph" w:styleId="Header">
+    <w:name w:val="header"/>
+    <w:basedOn w:val="Normal"/>
+    <w:link w:val="HeaderChar"/>
+    <w:uiPriority w:val="99"/>
+    <w:unhideWhenUsed/>
+    <w:rsid w:val="00A75C41"/>
+    <w:pPr>
+      <w:tabs>
+        <w:tab w:val="center" w:pos="4513"/>
+        <w:tab w:val="right" w:pos="9026"/>
+      </w:tabs>
+    </w:pPr>
+  </w:style>
+  <w:style w:type="character" w:customStyle="1" w:styleId="HeaderChar">
+    <w:name w:val="Header Char"/>
+    <w:basedOn w:val="DefaultParagraphFont"/>
+    <w:link w:val="Header"/>
+    <w:uiPriority w:val="99"/>
+    <w:rsid w:val="00A75C41"/>
+  </w:style>
+  <w:style w:type="paragraph" w:styleId="Footer">
+    <w:name w:val="footer"/>
+    <w:basedOn w:val="Normal"/>
+    <w:link w:val="FooterChar"/>
+    <w:uiPriority w:val="99"/>
+    <w:unhideWhenUsed/>
+    <w:rsid w:val="00A75C41"/>
+    <w:pPr>
+      <w:tabs>
+        <w:tab w:val="center" w:pos="4513"/>
+        <w:tab w:val="right" w:pos="9026"/>
+      </w:tabs>
+    </w:pPr>
+  </w:style>
+  <w:style w:type="character" w:customStyle="1" w:styleId="FooterChar">
+    <w:name w:val="Footer Char"/>
+    <w:basedOn w:val="DefaultParagraphFont"/>
+    <w:link w:val="Footer"/>
+    <w:uiPriority w:val="99"/>
+    <w:rsid w:val="00A75C41"/>
+  </w:style>
 </w:styles>
 </file>
 
@@ -1727,4 +3287,16 @@
     </a:ext>
   </a:extLst>
 </a:theme>
+</file>
+
+<file path=customXml/item1.xml><?xml version="1.0" encoding="utf-8"?>
+<b:Sources xmlns:b="http://schemas.openxmlformats.org/officeDocument/2006/bibliography" xmlns="http://schemas.openxmlformats.org/officeDocument/2006/bibliography" SelectedStyle="/APASixthEditionOfficeOnline.xsl" StyleName="APA" Version="6"/>
+</file>
+
+<file path=customXml/itemProps1.xml><?xml version="1.0" encoding="utf-8"?>
+<ds:datastoreItem xmlns:ds="http://schemas.openxmlformats.org/officeDocument/2006/customXml" ds:itemID="{179BC898-180F-9044-950E-4E5E7916C5BE}">
+  <ds:schemaRefs>
+    <ds:schemaRef ds:uri="http://schemas.openxmlformats.org/officeDocument/2006/bibliography"/>
+  </ds:schemaRefs>
+</ds:datastoreItem>
 </file>
</xml_diff>